<commit_message>
E-Commerce OM solution abstracts
</commit_message>
<xml_diff>
--- a/Customer-Order-OM_Schema_Abstract_Resource/pareto optimal/Pareto-optimal.docx
+++ b/Customer-Order-OM_Schema_Abstract_Resource/pareto optimal/Pareto-optimal.docx
@@ -112,26 +112,27 @@
     <w:tbl>
       <w:tblPr>
         <w:tblStyle w:val="TableGrid"/>
-        <w:tblW w:w="13481" w:type="dxa"/>
-        <w:tblInd w:w="-185" w:type="dxa"/>
+        <w:tblW w:w="14327" w:type="dxa"/>
+        <w:tblInd w:w="-528" w:type="dxa"/>
         <w:tblLook w:val="04A0" w:firstRow="1" w:lastRow="0" w:firstColumn="1" w:lastColumn="0" w:noHBand="0" w:noVBand="1"/>
       </w:tblPr>
       <w:tblGrid>
-        <w:gridCol w:w="1800"/>
-        <w:gridCol w:w="1800"/>
-        <w:gridCol w:w="1890"/>
-        <w:gridCol w:w="1890"/>
-        <w:gridCol w:w="1890"/>
-        <w:gridCol w:w="1980"/>
-        <w:gridCol w:w="2231"/>
+        <w:gridCol w:w="1687"/>
+        <w:gridCol w:w="1687"/>
+        <w:gridCol w:w="1688"/>
+        <w:gridCol w:w="1772"/>
+        <w:gridCol w:w="1772"/>
+        <w:gridCol w:w="1772"/>
+        <w:gridCol w:w="1857"/>
+        <w:gridCol w:w="2092"/>
       </w:tblGrid>
       <w:tr>
         <w:trPr>
-          <w:trHeight w:val="764"/>
+          <w:trHeight w:val="771"/>
         </w:trPr>
         <w:tc>
           <w:tcPr>
-            <w:tcW w:w="1800" w:type="dxa"/>
+            <w:tcW w:w="1687" w:type="dxa"/>
           </w:tcPr>
           <w:p>
             <w:pPr>
@@ -149,7 +150,22 @@
         </w:tc>
         <w:tc>
           <w:tcPr>
-            <w:tcW w:w="1800" w:type="dxa"/>
+            <w:tcW w:w="1687" w:type="dxa"/>
+          </w:tcPr>
+          <w:p>
+            <w:pPr>
+              <w:jc w:val="center"/>
+              <w:rPr>
+                <w:rFonts w:ascii="Arial" w:hAnsi="Arial" w:cs="Arial"/>
+                <w:sz w:val="32"/>
+                <w:szCs w:val="36"/>
+              </w:rPr>
+            </w:pPr>
+          </w:p>
+        </w:tc>
+        <w:tc>
+          <w:tcPr>
+            <w:tcW w:w="1688" w:type="dxa"/>
           </w:tcPr>
           <w:p>
             <w:pPr>
@@ -172,7 +188,7 @@
         </w:tc>
         <w:tc>
           <w:tcPr>
-            <w:tcW w:w="1890" w:type="dxa"/>
+            <w:tcW w:w="1772" w:type="dxa"/>
           </w:tcPr>
           <w:p>
             <w:pPr>
@@ -195,7 +211,7 @@
         </w:tc>
         <w:tc>
           <w:tcPr>
-            <w:tcW w:w="1890" w:type="dxa"/>
+            <w:tcW w:w="1772" w:type="dxa"/>
           </w:tcPr>
           <w:p>
             <w:pPr>
@@ -218,7 +234,7 @@
         </w:tc>
         <w:tc>
           <w:tcPr>
-            <w:tcW w:w="1890" w:type="dxa"/>
+            <w:tcW w:w="1772" w:type="dxa"/>
           </w:tcPr>
           <w:p>
             <w:pPr>
@@ -241,7 +257,7 @@
         </w:tc>
         <w:tc>
           <w:tcPr>
-            <w:tcW w:w="1980" w:type="dxa"/>
+            <w:tcW w:w="1857" w:type="dxa"/>
           </w:tcPr>
           <w:p>
             <w:pPr>
@@ -264,7 +280,7 @@
         </w:tc>
         <w:tc>
           <w:tcPr>
-            <w:tcW w:w="2231" w:type="dxa"/>
+            <w:tcW w:w="2092" w:type="dxa"/>
           </w:tcPr>
           <w:p>
             <w:pPr>
@@ -288,11 +304,11 @@
       </w:tr>
       <w:tr>
         <w:trPr>
-          <w:trHeight w:val="1151"/>
+          <w:trHeight w:val="890"/>
         </w:trPr>
         <w:tc>
           <w:tcPr>
-            <w:tcW w:w="1800" w:type="dxa"/>
+            <w:tcW w:w="1687" w:type="dxa"/>
           </w:tcPr>
           <w:p>
             <w:pPr>
@@ -316,7 +332,63 @@
         </w:tc>
         <w:tc>
           <w:tcPr>
-            <w:tcW w:w="1800" w:type="dxa"/>
+            <w:tcW w:w="1687" w:type="dxa"/>
+          </w:tcPr>
+          <w:p>
+            <w:pPr>
+              <w:rPr>
+                <w:rFonts w:ascii="Arial" w:hAnsi="Arial" w:cs="Arial"/>
+                <w:sz w:val="32"/>
+                <w:szCs w:val="36"/>
+              </w:rPr>
+            </w:pPr>
+            <w:r>
+              <w:rPr>
+                <w:rFonts w:ascii="Arial" w:hAnsi="Arial" w:cs="Arial"/>
+                <w:sz w:val="32"/>
+                <w:szCs w:val="36"/>
+              </w:rPr>
+              <w:t xml:space="preserve">   </w:t>
+            </w:r>
+            <w:r>
+              <w:rPr>
+                <w:rFonts w:ascii="Arial" w:hAnsi="Arial" w:cs="Arial"/>
+                <w:sz w:val="32"/>
+                <w:szCs w:val="36"/>
+              </w:rPr>
+              <w:t>Sol 1</w:t>
+            </w:r>
+          </w:p>
+          <w:p>
+            <w:pPr>
+              <w:rPr>
+                <w:rFonts w:ascii="Arial" w:hAnsi="Arial" w:cs="Arial"/>
+                <w:color w:val="000000" w:themeColor="text1"/>
+                <w:sz w:val="32"/>
+                <w:szCs w:val="36"/>
+              </w:rPr>
+            </w:pPr>
+            <w:r>
+              <w:rPr>
+                <w:rFonts w:ascii="Arial" w:hAnsi="Arial" w:cs="Arial"/>
+                <w:sz w:val="32"/>
+                <w:szCs w:val="36"/>
+              </w:rPr>
+              <w:t xml:space="preserve">   </w:t>
+            </w:r>
+            <w:r>
+              <w:rPr>
+                <w:rFonts w:ascii="Arial" w:hAnsi="Arial" w:cs="Arial"/>
+                <w:sz w:val="32"/>
+                <w:szCs w:val="36"/>
+              </w:rPr>
+              <w:t>Sol 2</w:t>
+            </w:r>
+          </w:p>
+        </w:tc>
+        <w:tc>
+          <w:tcPr>
+            <w:tcW w:w="1688" w:type="dxa"/>
           </w:tcPr>
           <w:p>
             <w:pPr>
@@ -341,7 +413,7 @@
         </w:tc>
         <w:tc>
           <w:tcPr>
-            <w:tcW w:w="1890" w:type="dxa"/>
+            <w:tcW w:w="1772" w:type="dxa"/>
           </w:tcPr>
           <w:p>
             <w:pPr>
@@ -366,7 +438,7 @@
         </w:tc>
         <w:tc>
           <w:tcPr>
-            <w:tcW w:w="1890" w:type="dxa"/>
+            <w:tcW w:w="1772" w:type="dxa"/>
           </w:tcPr>
           <w:p>
             <w:pPr>
@@ -391,7 +463,7 @@
         </w:tc>
         <w:tc>
           <w:tcPr>
-            <w:tcW w:w="1890" w:type="dxa"/>
+            <w:tcW w:w="1772" w:type="dxa"/>
           </w:tcPr>
           <w:p>
             <w:pPr>
@@ -416,7 +488,7 @@
         </w:tc>
         <w:tc>
           <w:tcPr>
-            <w:tcW w:w="1980" w:type="dxa"/>
+            <w:tcW w:w="1857" w:type="dxa"/>
           </w:tcPr>
           <w:p>
             <w:pPr>
@@ -441,7 +513,7 @@
         </w:tc>
         <w:tc>
           <w:tcPr>
-            <w:tcW w:w="2231" w:type="dxa"/>
+            <w:tcW w:w="2092" w:type="dxa"/>
           </w:tcPr>
           <w:p>
             <w:pPr>
@@ -467,11 +539,11 @@
       </w:tr>
       <w:tr>
         <w:trPr>
-          <w:trHeight w:val="802"/>
+          <w:trHeight w:val="810"/>
         </w:trPr>
         <w:tc>
           <w:tcPr>
-            <w:tcW w:w="1800" w:type="dxa"/>
+            <w:tcW w:w="1687" w:type="dxa"/>
           </w:tcPr>
           <w:p>
             <w:pPr>
@@ -495,7 +567,63 @@
         </w:tc>
         <w:tc>
           <w:tcPr>
-            <w:tcW w:w="1800" w:type="dxa"/>
+            <w:tcW w:w="1687" w:type="dxa"/>
+          </w:tcPr>
+          <w:p>
+            <w:pPr>
+              <w:rPr>
+                <w:rFonts w:ascii="Arial" w:hAnsi="Arial" w:cs="Arial"/>
+                <w:sz w:val="32"/>
+                <w:szCs w:val="36"/>
+              </w:rPr>
+            </w:pPr>
+            <w:r>
+              <w:rPr>
+                <w:rFonts w:ascii="Arial" w:hAnsi="Arial" w:cs="Arial"/>
+                <w:sz w:val="32"/>
+                <w:szCs w:val="36"/>
+              </w:rPr>
+              <w:t xml:space="preserve">   </w:t>
+            </w:r>
+            <w:r>
+              <w:rPr>
+                <w:rFonts w:ascii="Arial" w:hAnsi="Arial" w:cs="Arial"/>
+                <w:sz w:val="32"/>
+                <w:szCs w:val="36"/>
+              </w:rPr>
+              <w:t xml:space="preserve">Sol 3 </w:t>
+            </w:r>
+          </w:p>
+          <w:p>
+            <w:pPr>
+              <w:rPr>
+                <w:rFonts w:ascii="Arial" w:hAnsi="Arial" w:cs="Arial"/>
+                <w:color w:val="000000" w:themeColor="text1"/>
+                <w:sz w:val="32"/>
+                <w:szCs w:val="36"/>
+              </w:rPr>
+            </w:pPr>
+            <w:r>
+              <w:rPr>
+                <w:rFonts w:ascii="Arial" w:hAnsi="Arial" w:cs="Arial"/>
+                <w:sz w:val="32"/>
+                <w:szCs w:val="36"/>
+              </w:rPr>
+              <w:t xml:space="preserve">   </w:t>
+            </w:r>
+            <w:r>
+              <w:rPr>
+                <w:rFonts w:ascii="Arial" w:hAnsi="Arial" w:cs="Arial"/>
+                <w:sz w:val="32"/>
+                <w:szCs w:val="36"/>
+              </w:rPr>
+              <w:t>Sol 4</w:t>
+            </w:r>
+          </w:p>
+        </w:tc>
+        <w:tc>
+          <w:tcPr>
+            <w:tcW w:w="1688" w:type="dxa"/>
           </w:tcPr>
           <w:p>
             <w:pPr>
@@ -520,7 +648,7 @@
         </w:tc>
         <w:tc>
           <w:tcPr>
-            <w:tcW w:w="1890" w:type="dxa"/>
+            <w:tcW w:w="1772" w:type="dxa"/>
           </w:tcPr>
           <w:p>
             <w:pPr>
@@ -545,7 +673,7 @@
         </w:tc>
         <w:tc>
           <w:tcPr>
-            <w:tcW w:w="1890" w:type="dxa"/>
+            <w:tcW w:w="1772" w:type="dxa"/>
           </w:tcPr>
           <w:p>
             <w:pPr>
@@ -570,7 +698,7 @@
         </w:tc>
         <w:tc>
           <w:tcPr>
-            <w:tcW w:w="1890" w:type="dxa"/>
+            <w:tcW w:w="1772" w:type="dxa"/>
           </w:tcPr>
           <w:p>
             <w:pPr>
@@ -595,7 +723,7 @@
         </w:tc>
         <w:tc>
           <w:tcPr>
-            <w:tcW w:w="1980" w:type="dxa"/>
+            <w:tcW w:w="1857" w:type="dxa"/>
           </w:tcPr>
           <w:p>
             <w:pPr>
@@ -620,7 +748,7 @@
         </w:tc>
         <w:tc>
           <w:tcPr>
-            <w:tcW w:w="2231" w:type="dxa"/>
+            <w:tcW w:w="2092" w:type="dxa"/>
           </w:tcPr>
           <w:p>
             <w:pPr>
@@ -646,11 +774,11 @@
       </w:tr>
       <w:tr>
         <w:trPr>
-          <w:trHeight w:val="802"/>
+          <w:trHeight w:val="810"/>
         </w:trPr>
         <w:tc>
           <w:tcPr>
-            <w:tcW w:w="1800" w:type="dxa"/>
+            <w:tcW w:w="1687" w:type="dxa"/>
           </w:tcPr>
           <w:p>
             <w:pPr>
@@ -684,7 +812,63 @@
         </w:tc>
         <w:tc>
           <w:tcPr>
-            <w:tcW w:w="1800" w:type="dxa"/>
+            <w:tcW w:w="1687" w:type="dxa"/>
+          </w:tcPr>
+          <w:p>
+            <w:pPr>
+              <w:rPr>
+                <w:rFonts w:ascii="Arial" w:hAnsi="Arial" w:cs="Arial"/>
+                <w:sz w:val="32"/>
+                <w:szCs w:val="36"/>
+              </w:rPr>
+            </w:pPr>
+            <w:r>
+              <w:rPr>
+                <w:rFonts w:ascii="Arial" w:hAnsi="Arial" w:cs="Arial"/>
+                <w:sz w:val="32"/>
+                <w:szCs w:val="36"/>
+              </w:rPr>
+              <w:t xml:space="preserve">   </w:t>
+            </w:r>
+            <w:r>
+              <w:rPr>
+                <w:rFonts w:ascii="Arial" w:hAnsi="Arial" w:cs="Arial"/>
+                <w:sz w:val="32"/>
+                <w:szCs w:val="36"/>
+              </w:rPr>
+              <w:t xml:space="preserve">Sol 5 </w:t>
+            </w:r>
+          </w:p>
+          <w:p>
+            <w:pPr>
+              <w:rPr>
+                <w:rFonts w:ascii="Arial" w:hAnsi="Arial" w:cs="Arial"/>
+                <w:color w:val="000000" w:themeColor="text1"/>
+                <w:sz w:val="32"/>
+                <w:szCs w:val="36"/>
+              </w:rPr>
+            </w:pPr>
+            <w:r>
+              <w:rPr>
+                <w:rFonts w:ascii="Arial" w:hAnsi="Arial" w:cs="Arial"/>
+                <w:sz w:val="32"/>
+                <w:szCs w:val="36"/>
+              </w:rPr>
+              <w:t xml:space="preserve">   </w:t>
+            </w:r>
+            <w:r>
+              <w:rPr>
+                <w:rFonts w:ascii="Arial" w:hAnsi="Arial" w:cs="Arial"/>
+                <w:sz w:val="32"/>
+                <w:szCs w:val="36"/>
+              </w:rPr>
+              <w:t>Sol 6</w:t>
+            </w:r>
+          </w:p>
+        </w:tc>
+        <w:tc>
+          <w:tcPr>
+            <w:tcW w:w="1688" w:type="dxa"/>
           </w:tcPr>
           <w:p>
             <w:pPr>
@@ -708,7 +892,7 @@
         </w:tc>
         <w:tc>
           <w:tcPr>
-            <w:tcW w:w="1890" w:type="dxa"/>
+            <w:tcW w:w="1772" w:type="dxa"/>
           </w:tcPr>
           <w:p>
             <w:pPr>
@@ -731,7 +915,7 @@
         </w:tc>
         <w:tc>
           <w:tcPr>
-            <w:tcW w:w="1890" w:type="dxa"/>
+            <w:tcW w:w="1772" w:type="dxa"/>
           </w:tcPr>
           <w:p>
             <w:pPr>
@@ -754,7 +938,7 @@
         </w:tc>
         <w:tc>
           <w:tcPr>
-            <w:tcW w:w="1890" w:type="dxa"/>
+            <w:tcW w:w="1772" w:type="dxa"/>
           </w:tcPr>
           <w:p>
             <w:pPr>
@@ -779,7 +963,7 @@
         </w:tc>
         <w:tc>
           <w:tcPr>
-            <w:tcW w:w="1980" w:type="dxa"/>
+            <w:tcW w:w="1857" w:type="dxa"/>
           </w:tcPr>
           <w:p>
             <w:pPr>
@@ -802,7 +986,7 @@
         </w:tc>
         <w:tc>
           <w:tcPr>
-            <w:tcW w:w="2231" w:type="dxa"/>
+            <w:tcW w:w="2092" w:type="dxa"/>
           </w:tcPr>
           <w:p>
             <w:pPr>
@@ -826,11 +1010,11 @@
       </w:tr>
       <w:tr>
         <w:trPr>
-          <w:trHeight w:val="758"/>
+          <w:trHeight w:val="765"/>
         </w:trPr>
         <w:tc>
           <w:tcPr>
-            <w:tcW w:w="1800" w:type="dxa"/>
+            <w:tcW w:w="1687" w:type="dxa"/>
           </w:tcPr>
           <w:p>
             <w:pPr>
@@ -854,7 +1038,63 @@
         </w:tc>
         <w:tc>
           <w:tcPr>
-            <w:tcW w:w="1800" w:type="dxa"/>
+            <w:tcW w:w="1687" w:type="dxa"/>
+          </w:tcPr>
+          <w:p>
+            <w:pPr>
+              <w:rPr>
+                <w:rFonts w:ascii="Arial" w:hAnsi="Arial" w:cs="Arial"/>
+                <w:sz w:val="32"/>
+                <w:szCs w:val="36"/>
+              </w:rPr>
+            </w:pPr>
+            <w:r>
+              <w:rPr>
+                <w:rFonts w:ascii="Arial" w:hAnsi="Arial" w:cs="Arial"/>
+                <w:sz w:val="32"/>
+                <w:szCs w:val="36"/>
+              </w:rPr>
+              <w:t xml:space="preserve">   </w:t>
+            </w:r>
+            <w:r>
+              <w:rPr>
+                <w:rFonts w:ascii="Arial" w:hAnsi="Arial" w:cs="Arial"/>
+                <w:sz w:val="32"/>
+                <w:szCs w:val="36"/>
+              </w:rPr>
+              <w:t>Sol 7</w:t>
+            </w:r>
+          </w:p>
+          <w:p>
+            <w:pPr>
+              <w:rPr>
+                <w:rFonts w:ascii="Arial" w:hAnsi="Arial" w:cs="Arial"/>
+                <w:color w:val="000000" w:themeColor="text1"/>
+                <w:sz w:val="32"/>
+                <w:szCs w:val="36"/>
+              </w:rPr>
+            </w:pPr>
+            <w:r>
+              <w:rPr>
+                <w:rFonts w:ascii="Arial" w:hAnsi="Arial" w:cs="Arial"/>
+                <w:sz w:val="32"/>
+                <w:szCs w:val="36"/>
+              </w:rPr>
+              <w:t xml:space="preserve">   </w:t>
+            </w:r>
+            <w:r>
+              <w:rPr>
+                <w:rFonts w:ascii="Arial" w:hAnsi="Arial" w:cs="Arial"/>
+                <w:sz w:val="32"/>
+                <w:szCs w:val="36"/>
+              </w:rPr>
+              <w:t>Sol 8</w:t>
+            </w:r>
+          </w:p>
+        </w:tc>
+        <w:tc>
+          <w:tcPr>
+            <w:tcW w:w="1688" w:type="dxa"/>
           </w:tcPr>
           <w:p>
             <w:pPr>
@@ -878,7 +1118,7 @@
         </w:tc>
         <w:tc>
           <w:tcPr>
-            <w:tcW w:w="1890" w:type="dxa"/>
+            <w:tcW w:w="1772" w:type="dxa"/>
           </w:tcPr>
           <w:p>
             <w:pPr>
@@ -901,7 +1141,7 @@
         </w:tc>
         <w:tc>
           <w:tcPr>
-            <w:tcW w:w="1890" w:type="dxa"/>
+            <w:tcW w:w="1772" w:type="dxa"/>
           </w:tcPr>
           <w:p>
             <w:pPr>
@@ -924,7 +1164,7 @@
         </w:tc>
         <w:tc>
           <w:tcPr>
-            <w:tcW w:w="1890" w:type="dxa"/>
+            <w:tcW w:w="1772" w:type="dxa"/>
           </w:tcPr>
           <w:p>
             <w:pPr>
@@ -949,7 +1189,7 @@
         </w:tc>
         <w:tc>
           <w:tcPr>
-            <w:tcW w:w="1980" w:type="dxa"/>
+            <w:tcW w:w="1857" w:type="dxa"/>
           </w:tcPr>
           <w:p>
             <w:pPr>
@@ -972,7 +1212,7 @@
         </w:tc>
         <w:tc>
           <w:tcPr>
-            <w:tcW w:w="2231" w:type="dxa"/>
+            <w:tcW w:w="2092" w:type="dxa"/>
           </w:tcPr>
           <w:p>
             <w:pPr>
@@ -996,11 +1236,11 @@
       </w:tr>
       <w:tr>
         <w:trPr>
-          <w:trHeight w:val="802"/>
+          <w:trHeight w:val="810"/>
         </w:trPr>
         <w:tc>
           <w:tcPr>
-            <w:tcW w:w="1800" w:type="dxa"/>
+            <w:tcW w:w="1687" w:type="dxa"/>
           </w:tcPr>
           <w:p>
             <w:pPr>
@@ -1023,11 +1263,35 @@
         </w:tc>
         <w:tc>
           <w:tcPr>
-            <w:tcW w:w="1800" w:type="dxa"/>
-          </w:tcPr>
-          <w:p>
-            <w:pPr>
-              <w:jc w:val="center"/>
+            <w:tcW w:w="1687" w:type="dxa"/>
+          </w:tcPr>
+          <w:p>
+            <w:pPr>
+              <w:rPr>
+                <w:rFonts w:ascii="Arial" w:hAnsi="Arial" w:cs="Arial"/>
+                <w:sz w:val="32"/>
+                <w:szCs w:val="36"/>
+              </w:rPr>
+            </w:pPr>
+            <w:r>
+              <w:rPr>
+                <w:rFonts w:ascii="Arial" w:hAnsi="Arial" w:cs="Arial"/>
+                <w:sz w:val="32"/>
+                <w:szCs w:val="36"/>
+              </w:rPr>
+              <w:t xml:space="preserve">   Sol </w:t>
+            </w:r>
+            <w:r>
+              <w:rPr>
+                <w:rFonts w:ascii="Arial" w:hAnsi="Arial" w:cs="Arial"/>
+                <w:sz w:val="32"/>
+                <w:szCs w:val="36"/>
+              </w:rPr>
+              <w:t>9</w:t>
+            </w:r>
+          </w:p>
+          <w:p>
+            <w:pPr>
               <w:rPr>
                 <w:rFonts w:ascii="Arial" w:hAnsi="Arial" w:cs="Arial"/>
                 <w:b/>
@@ -1039,22 +1303,45 @@
             <w:r>
               <w:rPr>
                 <w:rFonts w:ascii="Arial" w:hAnsi="Arial" w:cs="Arial"/>
+                <w:sz w:val="32"/>
+                <w:szCs w:val="36"/>
+              </w:rPr>
+              <w:t xml:space="preserve">   </w:t>
+            </w:r>
+            <w:r>
+              <w:rPr>
+                <w:rFonts w:ascii="Arial" w:hAnsi="Arial" w:cs="Arial"/>
+                <w:sz w:val="32"/>
+                <w:szCs w:val="36"/>
+              </w:rPr>
+              <w:t xml:space="preserve">Sol </w:t>
+            </w:r>
+            <w:r>
+              <w:rPr>
+                <w:rFonts w:ascii="Arial" w:hAnsi="Arial" w:cs="Arial"/>
+                <w:sz w:val="32"/>
+                <w:szCs w:val="36"/>
+              </w:rPr>
+              <w:t>10</w:t>
+            </w:r>
+          </w:p>
+        </w:tc>
+        <w:tc>
+          <w:tcPr>
+            <w:tcW w:w="1688" w:type="dxa"/>
+          </w:tcPr>
+          <w:p>
+            <w:pPr>
+              <w:jc w:val="center"/>
+              <w:rPr>
+                <w:rFonts w:ascii="Arial" w:hAnsi="Arial" w:cs="Arial"/>
                 <w:b/>
                 <w:bCs/>
                 <w:sz w:val="32"/>
                 <w:szCs w:val="36"/>
               </w:rPr>
-              <w:t>3</w:t>
-            </w:r>
-          </w:p>
-        </w:tc>
-        <w:tc>
-          <w:tcPr>
-            <w:tcW w:w="1890" w:type="dxa"/>
-          </w:tcPr>
-          <w:p>
-            <w:pPr>
-              <w:jc w:val="center"/>
+            </w:pPr>
+            <w:r>
               <w:rPr>
                 <w:rFonts w:ascii="Arial" w:hAnsi="Arial" w:cs="Arial"/>
                 <w:b/>
@@ -1062,67 +1349,13 @@
                 <w:sz w:val="32"/>
                 <w:szCs w:val="36"/>
               </w:rPr>
-            </w:pPr>
-            <w:r>
-              <w:rPr>
-                <w:rFonts w:ascii="Arial" w:hAnsi="Arial" w:cs="Arial"/>
-                <w:sz w:val="32"/>
-                <w:szCs w:val="36"/>
-              </w:rPr>
-              <w:t>4</w:t>
-            </w:r>
-          </w:p>
-        </w:tc>
-        <w:tc>
-          <w:tcPr>
-            <w:tcW w:w="1890" w:type="dxa"/>
-          </w:tcPr>
-          <w:p>
-            <w:pPr>
-              <w:jc w:val="center"/>
-              <w:rPr>
-                <w:rFonts w:ascii="Arial" w:hAnsi="Arial" w:cs="Arial"/>
-                <w:sz w:val="32"/>
-                <w:szCs w:val="36"/>
-              </w:rPr>
-            </w:pPr>
-            <w:r>
-              <w:rPr>
-                <w:rFonts w:ascii="Arial" w:hAnsi="Arial" w:cs="Arial"/>
-                <w:sz w:val="32"/>
-                <w:szCs w:val="36"/>
-              </w:rPr>
               <w:t>3</w:t>
             </w:r>
           </w:p>
         </w:tc>
         <w:tc>
           <w:tcPr>
-            <w:tcW w:w="1890" w:type="dxa"/>
-          </w:tcPr>
-          <w:p>
-            <w:pPr>
-              <w:jc w:val="center"/>
-              <w:rPr>
-                <w:rFonts w:ascii="Arial" w:hAnsi="Arial" w:cs="Arial"/>
-                <w:sz w:val="32"/>
-                <w:szCs w:val="36"/>
-              </w:rPr>
-            </w:pPr>
-            <w:r>
-              <w:rPr>
-                <w:rFonts w:ascii="Arial" w:hAnsi="Arial" w:cs="Arial"/>
-                <w:color w:val="000000" w:themeColor="text1"/>
-                <w:sz w:val="32"/>
-                <w:szCs w:val="36"/>
-              </w:rPr>
-              <w:t>1</w:t>
-            </w:r>
-          </w:p>
-        </w:tc>
-        <w:tc>
-          <w:tcPr>
-            <w:tcW w:w="1980" w:type="dxa"/>
+            <w:tcW w:w="1772" w:type="dxa"/>
           </w:tcPr>
           <w:p>
             <w:pPr>
@@ -1147,7 +1380,79 @@
         </w:tc>
         <w:tc>
           <w:tcPr>
-            <w:tcW w:w="2231" w:type="dxa"/>
+            <w:tcW w:w="1772" w:type="dxa"/>
+          </w:tcPr>
+          <w:p>
+            <w:pPr>
+              <w:jc w:val="center"/>
+              <w:rPr>
+                <w:rFonts w:ascii="Arial" w:hAnsi="Arial" w:cs="Arial"/>
+                <w:sz w:val="32"/>
+                <w:szCs w:val="36"/>
+              </w:rPr>
+            </w:pPr>
+            <w:r>
+              <w:rPr>
+                <w:rFonts w:ascii="Arial" w:hAnsi="Arial" w:cs="Arial"/>
+                <w:sz w:val="32"/>
+                <w:szCs w:val="36"/>
+              </w:rPr>
+              <w:t>3</w:t>
+            </w:r>
+          </w:p>
+        </w:tc>
+        <w:tc>
+          <w:tcPr>
+            <w:tcW w:w="1772" w:type="dxa"/>
+          </w:tcPr>
+          <w:p>
+            <w:pPr>
+              <w:jc w:val="center"/>
+              <w:rPr>
+                <w:rFonts w:ascii="Arial" w:hAnsi="Arial" w:cs="Arial"/>
+                <w:sz w:val="32"/>
+                <w:szCs w:val="36"/>
+              </w:rPr>
+            </w:pPr>
+            <w:r>
+              <w:rPr>
+                <w:rFonts w:ascii="Arial" w:hAnsi="Arial" w:cs="Arial"/>
+                <w:color w:val="000000" w:themeColor="text1"/>
+                <w:sz w:val="32"/>
+                <w:szCs w:val="36"/>
+              </w:rPr>
+              <w:t>1</w:t>
+            </w:r>
+          </w:p>
+        </w:tc>
+        <w:tc>
+          <w:tcPr>
+            <w:tcW w:w="1857" w:type="dxa"/>
+          </w:tcPr>
+          <w:p>
+            <w:pPr>
+              <w:jc w:val="center"/>
+              <w:rPr>
+                <w:rFonts w:ascii="Arial" w:hAnsi="Arial" w:cs="Arial"/>
+                <w:b/>
+                <w:bCs/>
+                <w:sz w:val="32"/>
+                <w:szCs w:val="36"/>
+              </w:rPr>
+            </w:pPr>
+            <w:r>
+              <w:rPr>
+                <w:rFonts w:ascii="Arial" w:hAnsi="Arial" w:cs="Arial"/>
+                <w:sz w:val="32"/>
+                <w:szCs w:val="36"/>
+              </w:rPr>
+              <w:t>4</w:t>
+            </w:r>
+          </w:p>
+        </w:tc>
+        <w:tc>
+          <w:tcPr>
+            <w:tcW w:w="2092" w:type="dxa"/>
           </w:tcPr>
           <w:p>
             <w:pPr>
@@ -1174,11 +1479,11 @@
       </w:tr>
       <w:tr>
         <w:trPr>
-          <w:trHeight w:val="802"/>
+          <w:trHeight w:val="810"/>
         </w:trPr>
         <w:tc>
           <w:tcPr>
-            <w:tcW w:w="1800" w:type="dxa"/>
+            <w:tcW w:w="1687" w:type="dxa"/>
           </w:tcPr>
           <w:p>
             <w:pPr>
@@ -1202,7 +1507,70 @@
         </w:tc>
         <w:tc>
           <w:tcPr>
-            <w:tcW w:w="1800" w:type="dxa"/>
+            <w:tcW w:w="1687" w:type="dxa"/>
+          </w:tcPr>
+          <w:p>
+            <w:pPr>
+              <w:rPr>
+                <w:rFonts w:ascii="Arial" w:hAnsi="Arial" w:cs="Arial"/>
+                <w:sz w:val="32"/>
+                <w:szCs w:val="36"/>
+              </w:rPr>
+            </w:pPr>
+            <w:r>
+              <w:rPr>
+                <w:rFonts w:ascii="Arial" w:hAnsi="Arial" w:cs="Arial"/>
+                <w:sz w:val="32"/>
+                <w:szCs w:val="36"/>
+              </w:rPr>
+              <w:t xml:space="preserve">   Sol </w:t>
+            </w:r>
+            <w:r>
+              <w:rPr>
+                <w:rFonts w:ascii="Arial" w:hAnsi="Arial" w:cs="Arial"/>
+                <w:sz w:val="32"/>
+                <w:szCs w:val="36"/>
+              </w:rPr>
+              <w:t>11</w:t>
+            </w:r>
+          </w:p>
+          <w:p>
+            <w:pPr>
+              <w:rPr>
+                <w:rFonts w:ascii="Arial" w:hAnsi="Arial" w:cs="Arial"/>
+                <w:sz w:val="32"/>
+                <w:szCs w:val="36"/>
+              </w:rPr>
+            </w:pPr>
+            <w:r>
+              <w:rPr>
+                <w:rFonts w:ascii="Arial" w:hAnsi="Arial" w:cs="Arial"/>
+                <w:sz w:val="32"/>
+                <w:szCs w:val="36"/>
+              </w:rPr>
+              <w:t xml:space="preserve">   </w:t>
+            </w:r>
+            <w:r>
+              <w:rPr>
+                <w:rFonts w:ascii="Arial" w:hAnsi="Arial" w:cs="Arial"/>
+                <w:sz w:val="32"/>
+                <w:szCs w:val="36"/>
+              </w:rPr>
+              <w:t xml:space="preserve">Sol </w:t>
+            </w:r>
+            <w:r>
+              <w:rPr>
+                <w:rFonts w:ascii="Arial" w:hAnsi="Arial" w:cs="Arial"/>
+                <w:sz w:val="32"/>
+                <w:szCs w:val="36"/>
+              </w:rPr>
+              <w:t>12</w:t>
+            </w:r>
+          </w:p>
+        </w:tc>
+        <w:tc>
+          <w:tcPr>
+            <w:tcW w:w="1688" w:type="dxa"/>
           </w:tcPr>
           <w:p>
             <w:pPr>
@@ -1225,7 +1593,7 @@
         </w:tc>
         <w:tc>
           <w:tcPr>
-            <w:tcW w:w="1890" w:type="dxa"/>
+            <w:tcW w:w="1772" w:type="dxa"/>
           </w:tcPr>
           <w:p>
             <w:pPr>
@@ -1248,7 +1616,7 @@
         </w:tc>
         <w:tc>
           <w:tcPr>
-            <w:tcW w:w="1890" w:type="dxa"/>
+            <w:tcW w:w="1772" w:type="dxa"/>
           </w:tcPr>
           <w:p>
             <w:pPr>
@@ -1271,7 +1639,7 @@
         </w:tc>
         <w:tc>
           <w:tcPr>
-            <w:tcW w:w="1890" w:type="dxa"/>
+            <w:tcW w:w="1772" w:type="dxa"/>
           </w:tcPr>
           <w:p>
             <w:pPr>
@@ -1295,7 +1663,7 @@
         </w:tc>
         <w:tc>
           <w:tcPr>
-            <w:tcW w:w="1980" w:type="dxa"/>
+            <w:tcW w:w="1857" w:type="dxa"/>
           </w:tcPr>
           <w:p>
             <w:pPr>
@@ -1318,7 +1686,7 @@
         </w:tc>
         <w:tc>
           <w:tcPr>
-            <w:tcW w:w="2231" w:type="dxa"/>
+            <w:tcW w:w="2092" w:type="dxa"/>
           </w:tcPr>
           <w:p>
             <w:pPr>
@@ -1376,6 +1744,7 @@
           <w:sz w:val="32"/>
           <w:szCs w:val="36"/>
         </w:rPr>
+        <w:lastRenderedPageBreak/>
         <w:t>EQ1</w:t>
       </w:r>
       <w:r>
@@ -1470,39 +1839,7 @@
           <w:sz w:val="32"/>
           <w:szCs w:val="36"/>
         </w:rPr>
-        <w:t xml:space="preserve"> </w:t>
-      </w:r>
-      <w:r>
-        <w:rPr>
-          <w:rFonts w:ascii="Arial" w:hAnsi="Arial" w:cs="Arial"/>
-          <w:sz w:val="32"/>
-          <w:szCs w:val="36"/>
-        </w:rPr>
-        <w:t xml:space="preserve">Sol </w:t>
-      </w:r>
-      <w:r>
-        <w:rPr>
-          <w:rFonts w:ascii="Arial" w:hAnsi="Arial" w:cs="Arial"/>
-          <w:sz w:val="32"/>
-          <w:szCs w:val="36"/>
-        </w:rPr>
-        <w:t>3</w:t>
-      </w:r>
-      <w:r>
-        <w:rPr>
-          <w:rFonts w:ascii="Arial" w:hAnsi="Arial" w:cs="Arial"/>
-          <w:sz w:val="32"/>
-          <w:szCs w:val="36"/>
-        </w:rPr>
-        <w:t xml:space="preserve">, Sol </w:t>
-      </w:r>
-      <w:r>
-        <w:rPr>
-          <w:rFonts w:ascii="Arial" w:hAnsi="Arial" w:cs="Arial"/>
-          <w:sz w:val="32"/>
-          <w:szCs w:val="36"/>
-        </w:rPr>
-        <w:t>4</w:t>
+        <w:t xml:space="preserve"> Sol 3, Sol 4</w:t>
       </w:r>
     </w:p>
     <w:p>

</xml_diff>